<commit_message>
Added updated files for import. Updated seed program to get earlier events from months files.
</commit_message>
<xml_diff>
--- a/db/musicandhistory/1756 copy.docx
+++ b/db/musicandhistory/1756 copy.docx
@@ -320,7 +320,31 @@
         <w:rPr>
           <w:color w:val="000000"/>
         </w:rPr>
-        <w:t xml:space="preserve">  20:00  Joannes Chrysostomus Wolfgangus Theophilus Mozart is born in Salzburg, the seventh and last child of Johann Georg Leopold Mozart (36), violinist and composer to the Archbishop of Salzburg, and Maria Anna Pertl, daughter of the deputy prefect of St. Gilgen (now deceased).  Only two of the children survive infancy.</w:t>
+        <w:t xml:space="preserve">  20:00  Joannes Chrysostomus Wolfgangus Theophilus Mozart is born </w:t>
+      </w:r>
+      <w:r>
+        <w:rPr>
+          <w:color w:val="000000"/>
+        </w:rPr>
+        <w:t xml:space="preserve">at Getreidegasse 9 </w:t>
+      </w:r>
+      <w:r>
+        <w:rPr>
+          <w:color w:val="000000"/>
+        </w:rPr>
+        <w:t xml:space="preserve">in </w:t>
+      </w:r>
+      <w:r>
+        <w:rPr>
+          <w:color w:val="000000"/>
+        </w:rPr>
+        <w:t xml:space="preserve">the Archbishopric of </w:t>
+      </w:r>
+      <w:r>
+        <w:rPr>
+          <w:color w:val="000000"/>
+        </w:rPr>
+        <w:t>Salzburg, the seventh and last child of Johann Georg Leopold Mozart (36), violinist and composer to the Archbishop of Salzburg, and Maria Anna Pertl, daughter of the deputy prefect of St. Gilgen (now deceased).  Only two of the children survive infancy.</w:t>
       </w:r>
     </w:p>
     <w:p>
@@ -2694,7 +2718,10 @@
     <w:p/>
     <w:p>
       <w:r>
-        <w:t>©Paul Scharfenberger 2004-2015</w:t>
+        <w:t>©</w:t>
+      </w:r>
+      <w:r>
+        <w:t>2004-2016 Paul Scharfenberger</w:t>
       </w:r>
     </w:p>
     <w:p>
@@ -2702,10 +2729,7 @@
         <w:t xml:space="preserve">1 </w:t>
       </w:r>
       <w:r>
-        <w:t>November</w:t>
-      </w:r>
-      <w:r>
-        <w:t xml:space="preserve"> 2015</w:t>
+        <w:t>May 2016</w:t>
       </w:r>
     </w:p>
     <w:p/>

</xml_diff>